<commit_message>
Update Iddrisu's Career Strategy Plan (DSC).docx
Made some corrections
</commit_message>
<xml_diff>
--- a/Career Worksheet/Iddrisu's Career Strategy Plan (DSC).docx
+++ b/Career Worksheet/Iddrisu's Career Strategy Plan (DSC).docx
@@ -1296,19 +1296,6 @@
               <w:t>House valuation project</w:t>
             </w:r>
           </w:p>
-          <w:p>
-            <w:pPr>
-              <w:widowControl w:val="0"/>
-              <w:pBdr>
-                <w:top w:val="nil"/>
-                <w:left w:val="nil"/>
-                <w:bottom w:val="nil"/>
-                <w:right w:val="nil"/>
-                <w:between w:val="nil"/>
-              </w:pBdr>
-              <w:spacing w:line="240" w:lineRule="auto"/>
-            </w:pPr>
-          </w:p>
         </w:tc>
       </w:tr>
       <w:tr>
@@ -1408,8 +1395,6 @@
             <w:r>
               <w:t>5</w:t>
             </w:r>
-            <w:bookmarkStart w:id="0" w:name="_GoBack"/>
-            <w:bookmarkEnd w:id="0"/>
             <w:r>
               <w:t>k</w:t>
             </w:r>
@@ -1511,7 +1496,15 @@
               <w:spacing w:line="240" w:lineRule="auto"/>
             </w:pPr>
             <w:r>
-              <w:t>10 hours per week now and more once the is done</w:t>
+              <w:t>10 hours per week now and more once the</w:t>
+            </w:r>
+            <w:r>
+              <w:t xml:space="preserve"> course</w:t>
+            </w:r>
+            <w:bookmarkStart w:id="0" w:name="_GoBack"/>
+            <w:bookmarkEnd w:id="0"/>
+            <w:r>
+              <w:t xml:space="preserve"> is done</w:t>
             </w:r>
           </w:p>
         </w:tc>
@@ -2214,6 +2207,7 @@
   <w:style w:type="character" w:default="1" w:styleId="DefaultParagraphFont">
     <w:name w:val="Default Paragraph Font"/>
     <w:uiPriority w:val="1"/>
+    <w:semiHidden/>
     <w:unhideWhenUsed/>
   </w:style>
   <w:style w:type="table" w:default="1" w:styleId="TableNormal">

</xml_diff>